<commit_message>
lynda certificates list update
</commit_message>
<xml_diff>
--- a/root/docs/Sivaraj_Nagaraj_Resume_IT_MEAN Stack.docx
+++ b/root/docs/Sivaraj_Nagaraj_Resume_IT_MEAN Stack.docx
@@ -6045,8 +6045,6 @@
           <w:sz w:val="28"/>
         </w:rPr>
       </w:pPr>
-      <w:bookmarkStart w:id="0" w:name="_GoBack"/>
-      <w:bookmarkEnd w:id="0"/>
     </w:p>
     <w:p>
       <w:pPr>
@@ -7550,8 +7548,10 @@
           <w:rFonts w:ascii="Calibri" w:eastAsia="Batang" w:hAnsi="Calibri"/>
           <w:bCs/>
         </w:rPr>
-        <w:t>6</w:t>
-      </w:r>
+        <w:t>7</w:t>
+      </w:r>
+      <w:bookmarkStart w:id="0" w:name="_GoBack"/>
+      <w:bookmarkEnd w:id="0"/>
       <w:r>
         <w:rPr>
           <w:rFonts w:ascii="Calibri" w:eastAsia="Batang" w:hAnsi="Calibri"/>
@@ -7855,14 +7855,14 @@
         <v:path o:extrusionok="f" gradientshapeok="t" o:connecttype="rect"/>
         <o:lock v:ext="edit" aspectratio="t"/>
       </v:shapetype>
-      <v:shape id="_x0000_i1064" type="#_x0000_t75" alt="mail" style="width:22.45pt;height:14.95pt;visibility:visible;mso-wrap-style:square" o:bullet="t">
+      <v:shape id="_x0000_i1028" type="#_x0000_t75" alt="mail" style="width:22.45pt;height:14.95pt;visibility:visible;mso-wrap-style:square" o:bullet="t">
         <v:imagedata r:id="rId1" o:title="mail"/>
       </v:shape>
     </w:pict>
   </w:numPicBullet>
   <w:numPicBullet w:numPicBulletId="1">
     <w:pict>
-      <v:shape id="_x0000_i1065" type="#_x0000_t75" alt="Description: C:\Users\sivaraj_nagaraj\Documents\Untitled.png" style="width:13.1pt;height:13.1pt;visibility:visible;mso-wrap-style:square" o:bullet="t">
+      <v:shape id="_x0000_i1029" type="#_x0000_t75" alt="Description: C:\Users\sivaraj_nagaraj\Documents\Untitled.png" style="width:13.1pt;height:13.1pt;visibility:visible;mso-wrap-style:square" o:bullet="t">
         <v:imagedata r:id="rId2" o:title="Untitled"/>
       </v:shape>
     </w:pict>
@@ -11440,7 +11440,7 @@
   <a:extraClrSchemeLst/>
   <a:extLst>
     <a:ext uri="{05A4C25C-085E-4340-85A3-A5531E510DB2}">
-      <thm15:themeFamily xmlns:thm15="http://schemas.microsoft.com/office/thememl/2012/main" xmlns="" name="Office Theme" id="{62F939B6-93AF-4DB8-9C6B-D6C7DFDC589F}" vid="{4A3C46E8-61CC-4603-A589-7422A47A8E4A}"/>
+      <thm15:themeFamily xmlns="" xmlns:thm15="http://schemas.microsoft.com/office/thememl/2012/main" name="Office Theme" id="{62F939B6-93AF-4DB8-9C6B-D6C7DFDC589F}" vid="{4A3C46E8-61CC-4603-A589-7422A47A8E4A}"/>
     </a:ext>
   </a:extLst>
 </a:theme>
@@ -11451,7 +11451,7 @@
 </file>
 
 <file path=customXml/itemProps1.xml><?xml version="1.0" encoding="utf-8"?>
-<ds:datastoreItem xmlns:ds="http://schemas.openxmlformats.org/officeDocument/2006/customXml" ds:itemID="{8F514031-E987-4386-A96C-62275534E0C3}">
+<ds:datastoreItem xmlns:ds="http://schemas.openxmlformats.org/officeDocument/2006/customXml" ds:itemID="{F6B11DC0-815F-4E29-832D-1D955D3E5EBD}">
   <ds:schemaRefs>
     <ds:schemaRef ds:uri="http://schemas.openxmlformats.org/officeDocument/2006/bibliography"/>
   </ds:schemaRefs>

</xml_diff>